<commit_message>
update test e tempi
</commit_message>
<xml_diff>
--- a/Documentazione/GDPRPrj_TestSuRequisiti/R2/GDPRPrj_DocTestR2_v0.1.docx
+++ b/Documentazione/GDPRPrj_TestSuRequisiti/R2/GDPRPrj_DocTestR2_v0.1.docx
@@ -941,7 +941,10 @@
         <w:t>associati alla gestione di task ed eventi, relativi</w:t>
       </w:r>
       <w:r>
-        <w:t xml:space="preserve"> alla versione 0.4 del documento dei requisiti.</w:t>
+        <w:t xml:space="preserve"> alla versione 0.4 del documento dei requisiti</w:t>
+      </w:r>
+      <w:r>
+        <w:t xml:space="preserve"> e alla versione 0.1 del codice.</w:t>
       </w:r>
     </w:p>
     <w:p>
@@ -1855,22 +1858,22 @@
           <w:rFonts w:cstheme="minorHAnsi"/>
           <w:szCs w:val="21"/>
         </w:rPr>
-        <w:t>, che sia possibile l</w:t>
+        <w:t xml:space="preserve">, che sia </w:t>
       </w:r>
       <w:r>
         <w:rPr>
           <w:rFonts w:cstheme="minorHAnsi"/>
           <w:szCs w:val="21"/>
         </w:rPr>
-        <w:t xml:space="preserve">a creazione, la visualizzazione, la modifica e l’eliminazione di eventi/task/tipologie di eventi o task </w:t>
+        <w:lastRenderedPageBreak/>
+        <w:t>possibile l</w:t>
       </w:r>
       <w:r>
         <w:rPr>
           <w:rFonts w:cstheme="minorHAnsi"/>
           <w:szCs w:val="21"/>
         </w:rPr>
-        <w:lastRenderedPageBreak/>
-        <w:t xml:space="preserve">tramite appositi </w:t>
+        <w:t xml:space="preserve">a creazione, la visualizzazione, la modifica e l’eliminazione di eventi/task/tipologie di eventi o task tramite appositi </w:t>
       </w:r>
       <w:proofErr w:type="spellStart"/>
       <w:r>
@@ -1962,13 +1965,7 @@
       </w:r>
       <w:proofErr w:type="spellEnd"/>
       <w:r>
-        <w:t xml:space="preserve"> contenenti i campi specificati nei requisiti di cui sopra, alcuni dei quali obbligatori: la fase di creazione di un evento, infatti, </w:t>
-      </w:r>
-      <w:r>
-        <w:t>genera un messaggio di errore, con conseguente necessità di ripetizione delle operazioni, nei casi in cui</w:t>
-      </w:r>
-      <w:r>
-        <w:t xml:space="preserve"> si ometta la definizione di uno o più campi obbligatori (nome, tipologia, descrizione, data di inizio e fine, partecipanti)</w:t>
+        <w:t xml:space="preserve"> contenenti i campi specificati nei requisiti di cui sopra, alcuni dei quali obbligatori: la fase di creazione di un evento, infatti, genera un messaggio di errore, con conseguente necessità di ripetizione delle operazioni, nei casi in cui si ometta la definizione di uno o più campi obbligatori (nome, tipologia, descrizione, data di inizio e fine, partecipanti)</w:t>
       </w:r>
       <w:r>
         <w:t>. La creazione di un evento genera una nuova entry nel database degli eventi creati.</w:t>
@@ -2014,11 +2011,101 @@
         <w:t xml:space="preserve"> </w:t>
       </w:r>
       <w:r>
-        <w:t>Ancora da implementare</w:t>
-      </w:r>
-      <w:r>
+        <w:t>Ancora da implementare.</w:t>
+      </w:r>
+    </w:p>
+    <w:p>
+      <w:r>
+        <w:rPr>
+          <w:b/>
+          <w:color w:val="00B050"/>
+        </w:rPr>
+        <w:t>R2.</w:t>
+      </w:r>
+      <w:r>
+        <w:rPr>
+          <w:b/>
+          <w:color w:val="00B050"/>
+        </w:rPr>
+        <w:t xml:space="preserve">5. </w:t>
+      </w:r>
+      <w:r>
+        <w:t xml:space="preserve">Dalla pagina di creazione di un evento è possibile accedere alla pagina di creazione di una nuova tipologia di evento, in cui definirne i campi (obbligatori – nome, priorità, notifica preventiva, ripetizione – e non – colore). Nel caso in cui si omettano i campi relativi al nome della tipologia o alla ripetizione degli eventi associati alla tipologia viene generato un messaggio di errore, mentre </w:t>
+      </w:r>
+      <w:r>
+        <w:t>in caso di omissione degli altri due campi obbligatori viene impostato un valore di default (priorità media e tempo di notifica di un’ora). La creazione di una tipologia di evento genera una nuova entry nel database delle tipologie create.</w:t>
+      </w:r>
+    </w:p>
+    <w:p>
+      <w:r>
+        <w:rPr>
+          <w:b/>
+          <w:color w:val="FF0000"/>
+        </w:rPr>
+        <w:t>R2.</w:t>
+      </w:r>
+      <w:r>
+        <w:rPr>
+          <w:b/>
+          <w:color w:val="FF0000"/>
+        </w:rPr>
+        <w:t>6</w:t>
+      </w:r>
+      <w:r>
+        <w:rPr>
+          <w:b/>
+          <w:color w:val="FF0000"/>
+        </w:rPr>
         <w:t>.</w:t>
       </w:r>
+      <w:r>
+        <w:rPr>
+          <w:b/>
+          <w:color w:val="FF0000"/>
+        </w:rPr>
+        <w:t xml:space="preserve"> </w:t>
+      </w:r>
+      <w:r>
+        <w:t>Ancora da implementare.</w:t>
+      </w:r>
+    </w:p>
+    <w:p>
+      <w:pPr>
+        <w:rPr>
+          <w:color w:val="FF0000"/>
+        </w:rPr>
+      </w:pPr>
+      <w:r>
+        <w:rPr>
+          <w:b/>
+          <w:color w:val="FF0000"/>
+        </w:rPr>
+        <w:t>R2.</w:t>
+      </w:r>
+      <w:r>
+        <w:rPr>
+          <w:b/>
+          <w:color w:val="FF0000"/>
+        </w:rPr>
+        <w:t>7</w:t>
+      </w:r>
+      <w:r>
+        <w:rPr>
+          <w:b/>
+          <w:color w:val="FF0000"/>
+        </w:rPr>
+        <w:t>.</w:t>
+      </w:r>
+      <w:r>
+        <w:rPr>
+          <w:b/>
+          <w:color w:val="FF0000"/>
+        </w:rPr>
+        <w:t xml:space="preserve"> </w:t>
+      </w:r>
+      <w:r>
+        <w:t>Ancora da implementare.</w:t>
+      </w:r>
     </w:p>
     <w:p>
       <w:r>
@@ -2033,133 +2120,9 @@
           <w:b/>
           <w:color w:val="00B050"/>
         </w:rPr>
-        <w:t xml:space="preserve">5. </w:t>
-      </w:r>
-      <w:r>
-        <w:t xml:space="preserve">Dalla pagina di creazione di un evento è possibile accedere alla pagina di creazione di una nuova tipologia di evento, in cui definirne i campi (obbligatori – nome, priorità, notifica preventiva, ripetizione – e non – colore). Nel caso in cui si omettano i campi relativi al nome della tipologia o alla ripetizione degli eventi associati alla tipologia viene generato un messaggio di errore, mentre </w:t>
-      </w:r>
-      <w:r>
-        <w:t xml:space="preserve">in caso di omissione degli altri due campi obbligatori viene impostato un valore di default (priorità media e tempo di notifica di un’ora). </w:t>
-      </w:r>
-      <w:r>
-        <w:t>La creazione di un</w:t>
-      </w:r>
-      <w:r>
-        <w:t>a tipologia di</w:t>
-      </w:r>
-      <w:r>
-        <w:t xml:space="preserve"> evento genera una nuova entry nel database d</w:t>
-      </w:r>
-      <w:r>
-        <w:t>elle tipologie</w:t>
-      </w:r>
-      <w:r>
-        <w:t xml:space="preserve"> creat</w:t>
-      </w:r>
-      <w:r>
-        <w:t>e.</w:t>
-      </w:r>
-    </w:p>
-    <w:p>
-      <w:r>
-        <w:rPr>
-          <w:b/>
-          <w:color w:val="FF0000"/>
-        </w:rPr>
-        <w:t>R2.</w:t>
-      </w:r>
-      <w:r>
-        <w:rPr>
-          <w:b/>
-          <w:color w:val="FF0000"/>
-        </w:rPr>
-        <w:t>6</w:t>
-      </w:r>
-      <w:r>
-        <w:rPr>
-          <w:b/>
-          <w:color w:val="FF0000"/>
-        </w:rPr>
-        <w:t>.</w:t>
-      </w:r>
-      <w:r>
-        <w:rPr>
-          <w:b/>
-          <w:color w:val="FF0000"/>
-        </w:rPr>
-        <w:t xml:space="preserve"> </w:t>
-      </w:r>
-      <w:r>
-        <w:t>Ancora da implementare.</w:t>
-      </w:r>
-    </w:p>
-    <w:p>
-      <w:pPr>
-        <w:rPr>
-          <w:color w:val="FF0000"/>
-        </w:rPr>
-      </w:pPr>
-      <w:r>
-        <w:rPr>
-          <w:b/>
-          <w:color w:val="FF0000"/>
-        </w:rPr>
-        <w:t>R2.</w:t>
-      </w:r>
-      <w:r>
-        <w:rPr>
-          <w:b/>
-          <w:color w:val="FF0000"/>
-        </w:rPr>
-        <w:t>7</w:t>
-      </w:r>
-      <w:r>
-        <w:rPr>
-          <w:b/>
-          <w:color w:val="FF0000"/>
-        </w:rPr>
-        <w:t>.</w:t>
-      </w:r>
-      <w:r>
-        <w:rPr>
-          <w:b/>
-          <w:color w:val="FF0000"/>
-        </w:rPr>
-        <w:t xml:space="preserve"> </w:t>
-      </w:r>
-      <w:r>
-        <w:t>Ancora da implementare.</w:t>
-      </w:r>
-    </w:p>
-    <w:p>
-      <w:r>
-        <w:rPr>
-          <w:b/>
-          <w:color w:val="00B050"/>
-        </w:rPr>
-        <w:t>R2.</w:t>
-      </w:r>
-      <w:r>
-        <w:rPr>
-          <w:b/>
-          <w:color w:val="00B050"/>
-        </w:rPr>
-        <w:t>8</w:t>
-      </w:r>
-      <w:r>
-        <w:rPr>
-          <w:b/>
-          <w:color w:val="00B050"/>
-        </w:rPr>
-        <w:t>.</w:t>
-      </w:r>
-      <w:r>
-        <w:rPr>
-          <w:b/>
-          <w:color w:val="00B050"/>
-        </w:rPr>
-        <w:t xml:space="preserve"> </w:t>
-      </w:r>
+        <w:t xml:space="preserve">8. </w:t>
+      </w:r>
+      <w:bookmarkStart w:id="3" w:name="_GoBack"/>
       <w:r>
         <w:t>Le notifiche relative a determinati eventi in scadenza vengono mostrate</w:t>
       </w:r>
@@ -2167,8 +2130,15 @@
         <w:t xml:space="preserve"> chiaramente in un’apposita sezione</w:t>
       </w:r>
       <w:r>
-        <w:t xml:space="preserve"> all’interno della home page in diversi colori e tempi a seconda della tipologia degli eventi notificati. Le notifiche possono essere nascoste (posposte) tramite un apposito comando.</w:t>
-      </w:r>
+        <w:t xml:space="preserve"> all’interno della home page in diversi colori</w:t>
+      </w:r>
+      <w:r>
+        <w:t xml:space="preserve">, tuttavia non tengono conto dei tempi di notifica definiti nella creazione della tipologia di evento </w:t>
+      </w:r>
+      <w:r>
+        <w:t>. Le notifiche possono essere nascoste (posposte) tramite un apposito comando.</w:t>
+      </w:r>
+      <w:bookmarkEnd w:id="3"/>
     </w:p>
     <w:p>
       <w:pPr>
@@ -2180,7 +2150,7 @@
           <w:sz w:val="28"/>
         </w:rPr>
       </w:pPr>
-      <w:bookmarkStart w:id="3" w:name="_Toc7448622"/>
+      <w:bookmarkStart w:id="4" w:name="_Toc7448622"/>
       <w:r>
         <w:rPr>
           <w:rFonts w:asciiTheme="minorHAnsi" w:hAnsiTheme="minorHAnsi"/>
@@ -2190,7 +2160,7 @@
         </w:rPr>
         <w:t>Note</w:t>
       </w:r>
-      <w:bookmarkEnd w:id="3"/>
+      <w:bookmarkEnd w:id="4"/>
     </w:p>
     <w:p>
       <w:r>
@@ -2229,12 +2199,43 @@
         <w:t>allerta</w:t>
       </w:r>
       <w:r>
-        <w:t>, nel caso di creazione di un evento con un nome già utilizzato in precedenza.</w:t>
-      </w:r>
-    </w:p>
-    <w:p>
-      <w:r>
-        <w:t xml:space="preserve">Nella definizione di una tipologia di evento può essere opportuno impostare i tempi di notifica in termini di giorni, e non di ore, eventualmente impostando un orario fisso in cui ricevere la notifica. </w:t>
+        <w:t>, nel caso di creazione di un evento con un nome già utilizzato in precedenza</w:t>
+      </w:r>
+      <w:r>
+        <w:t>, mentre è necessario un messaggio di allerta/errore nel caso in cui</w:t>
+      </w:r>
+      <w:r>
+        <w:t xml:space="preserve"> non</w:t>
+      </w:r>
+      <w:r>
+        <w:t xml:space="preserve"> si inserisca una tipologia di evento</w:t>
+      </w:r>
+    </w:p>
+    <w:p>
+      <w:r>
+        <w:lastRenderedPageBreak/>
+        <w:t>Nella definizione di una tipologia di evento può essere opportuno impostare i tempi di notifica in termini di giorni, e non di ore,</w:t>
+      </w:r>
+      <w:r>
+        <w:t xml:space="preserve"> aumentando il numero massimo possibile di giorni di notifica ed</w:t>
+      </w:r>
+      <w:r>
+        <w:t xml:space="preserve"> eventualmente impostando un orario fisso in cui ricevere la notifica</w:t>
+      </w:r>
+      <w:r>
+        <w:t xml:space="preserve"> </w:t>
+      </w:r>
+      <w:r>
+        <w:t>(</w:t>
+      </w:r>
+      <w:r>
+        <w:t>e tali tempi vanno rispettati</w:t>
+      </w:r>
+      <w:r>
+        <w:t>)</w:t>
+      </w:r>
+      <w:r>
+        <w:t xml:space="preserve">. </w:t>
       </w:r>
       <w:proofErr w:type="gramStart"/>
       <w:r>
@@ -2242,11 +2243,7 @@
       </w:r>
       <w:proofErr w:type="gramEnd"/>
       <w:r>
-        <w:t xml:space="preserve"> nel caso in </w:t>
-      </w:r>
-      <w:r>
-        <w:lastRenderedPageBreak/>
-        <w:t>cui non si impostino valori di tempo di preavviso e di priorità</w:t>
+        <w:t xml:space="preserve"> nel caso in cui non si impostino valori di tempo di preavviso e di priorità</w:t>
       </w:r>
       <w:r>
         <w:t>,</w:t>
@@ -2275,7 +2272,7 @@
           <w:sz w:val="28"/>
         </w:rPr>
       </w:pPr>
-      <w:bookmarkStart w:id="4" w:name="_Toc7448623"/>
+      <w:bookmarkStart w:id="5" w:name="_Toc7448623"/>
       <w:r>
         <w:rPr>
           <w:rFonts w:asciiTheme="minorHAnsi" w:hAnsiTheme="minorHAnsi"/>
@@ -2294,7 +2291,7 @@
         </w:rPr>
         <w:t xml:space="preserve"> e comportamento del sistema</w:t>
       </w:r>
-      <w:bookmarkEnd w:id="4"/>
+      <w:bookmarkEnd w:id="5"/>
     </w:p>
     <w:p>
       <w:r>
@@ -2440,6 +2437,9 @@
             <w:pPr>
               <w:jc w:val="center"/>
             </w:pPr>
+            <w:r>
+              <w:t>X (1)</w:t>
+            </w:r>
           </w:p>
         </w:tc>
         <w:tc>
@@ -2450,6 +2450,9 @@
             <w:pPr>
               <w:jc w:val="center"/>
             </w:pPr>
+            <w:r>
+              <w:t>17/05/2019</w:t>
+            </w:r>
           </w:p>
         </w:tc>
         <w:tc>
@@ -2460,36 +2463,51 @@
             <w:pPr>
               <w:jc w:val="center"/>
             </w:pPr>
+            <w:r>
+              <w:t>20/05/2019</w:t>
+            </w:r>
           </w:p>
         </w:tc>
         <w:tc>
           <w:tcPr>
             <w:tcW w:w="1519" w:type="dxa"/>
-          </w:tcPr>
-          <w:p>
-            <w:pPr>
-              <w:jc w:val="center"/>
-            </w:pPr>
+            <w:shd w:val="clear" w:color="auto" w:fill="92D050"/>
+          </w:tcPr>
+          <w:p>
+            <w:pPr>
+              <w:jc w:val="center"/>
+            </w:pPr>
+            <w:r>
+              <w:t>NO</w:t>
+            </w:r>
           </w:p>
         </w:tc>
         <w:tc>
           <w:tcPr>
             <w:tcW w:w="1519" w:type="dxa"/>
-          </w:tcPr>
-          <w:p>
-            <w:pPr>
-              <w:jc w:val="center"/>
-            </w:pPr>
+            <w:shd w:val="clear" w:color="auto" w:fill="92D050"/>
+          </w:tcPr>
+          <w:p>
+            <w:pPr>
+              <w:jc w:val="center"/>
+            </w:pPr>
+            <w:r>
+              <w:t>NO</w:t>
+            </w:r>
           </w:p>
         </w:tc>
         <w:tc>
           <w:tcPr>
             <w:tcW w:w="1519" w:type="dxa"/>
-          </w:tcPr>
-          <w:p>
-            <w:pPr>
-              <w:jc w:val="center"/>
-            </w:pPr>
+            <w:shd w:val="clear" w:color="auto" w:fill="92D050"/>
+          </w:tcPr>
+          <w:p>
+            <w:pPr>
+              <w:jc w:val="center"/>
+            </w:pPr>
+            <w:r>
+              <w:t>NO</w:t>
+            </w:r>
           </w:p>
         </w:tc>
       </w:tr>
@@ -2506,6 +2524,9 @@
             <w:pPr>
               <w:jc w:val="center"/>
             </w:pPr>
+            <w:r>
+              <w:t>Test1</w:t>
+            </w:r>
           </w:p>
         </w:tc>
         <w:tc>
@@ -2526,6 +2547,9 @@
             <w:pPr>
               <w:jc w:val="center"/>
             </w:pPr>
+            <w:r>
+              <w:t>17/05/2019</w:t>
+            </w:r>
           </w:p>
         </w:tc>
         <w:tc>
@@ -2536,36 +2560,65 @@
             <w:pPr>
               <w:jc w:val="center"/>
             </w:pPr>
+            <w:r>
+              <w:t>20/05/2019</w:t>
+            </w:r>
           </w:p>
         </w:tc>
         <w:tc>
           <w:tcPr>
             <w:tcW w:w="1519" w:type="dxa"/>
-          </w:tcPr>
-          <w:p>
-            <w:pPr>
-              <w:jc w:val="center"/>
-            </w:pPr>
+            <w:shd w:val="clear" w:color="auto" w:fill="FF0000"/>
+          </w:tcPr>
+          <w:p>
+            <w:pPr>
+              <w:jc w:val="center"/>
+              <w:rPr>
+                <w:rFonts w:ascii="Calibri" w:hAnsi="Calibri"/>
+              </w:rPr>
+            </w:pPr>
+            <w:r>
+              <w:t>SÌ</w:t>
+            </w:r>
+            <w:r>
+              <w:t xml:space="preserve"> (errore file </w:t>
+            </w:r>
+            <w:proofErr w:type="spellStart"/>
+            <w:r>
+              <w:t>php</w:t>
+            </w:r>
+            <w:proofErr w:type="spellEnd"/>
+            <w:r>
+              <w:t>)</w:t>
+            </w:r>
           </w:p>
         </w:tc>
         <w:tc>
           <w:tcPr>
             <w:tcW w:w="1519" w:type="dxa"/>
-          </w:tcPr>
-          <w:p>
-            <w:pPr>
-              <w:jc w:val="center"/>
-            </w:pPr>
+            <w:shd w:val="clear" w:color="auto" w:fill="92D050"/>
+          </w:tcPr>
+          <w:p>
+            <w:pPr>
+              <w:jc w:val="center"/>
+            </w:pPr>
+            <w:r>
+              <w:t>NO</w:t>
+            </w:r>
           </w:p>
         </w:tc>
         <w:tc>
           <w:tcPr>
             <w:tcW w:w="1519" w:type="dxa"/>
-          </w:tcPr>
-          <w:p>
-            <w:pPr>
-              <w:jc w:val="center"/>
-            </w:pPr>
+            <w:shd w:val="clear" w:color="auto" w:fill="92D050"/>
+          </w:tcPr>
+          <w:p>
+            <w:pPr>
+              <w:jc w:val="center"/>
+            </w:pPr>
+            <w:r>
+              <w:t>NO</w:t>
+            </w:r>
           </w:p>
         </w:tc>
       </w:tr>
@@ -2582,6 +2635,9 @@
             <w:pPr>
               <w:jc w:val="center"/>
             </w:pPr>
+            <w:r>
+              <w:t>Test1</w:t>
+            </w:r>
           </w:p>
         </w:tc>
         <w:tc>
@@ -2592,6 +2648,9 @@
             <w:pPr>
               <w:jc w:val="center"/>
             </w:pPr>
+            <w:r>
+              <w:t>X (1)</w:t>
+            </w:r>
           </w:p>
         </w:tc>
         <w:tc>
@@ -2612,36 +2671,51 @@
             <w:pPr>
               <w:jc w:val="center"/>
             </w:pPr>
+            <w:r>
+              <w:t>20/05/2019</w:t>
+            </w:r>
           </w:p>
         </w:tc>
         <w:tc>
           <w:tcPr>
             <w:tcW w:w="1519" w:type="dxa"/>
-          </w:tcPr>
-          <w:p>
-            <w:pPr>
-              <w:jc w:val="center"/>
-            </w:pPr>
+            <w:shd w:val="clear" w:color="auto" w:fill="92D050"/>
+          </w:tcPr>
+          <w:p>
+            <w:pPr>
+              <w:jc w:val="center"/>
+            </w:pPr>
+            <w:r>
+              <w:t>NO</w:t>
+            </w:r>
           </w:p>
         </w:tc>
         <w:tc>
           <w:tcPr>
             <w:tcW w:w="1519" w:type="dxa"/>
-          </w:tcPr>
-          <w:p>
-            <w:pPr>
-              <w:jc w:val="center"/>
-            </w:pPr>
+            <w:shd w:val="clear" w:color="auto" w:fill="92D050"/>
+          </w:tcPr>
+          <w:p>
+            <w:pPr>
+              <w:jc w:val="center"/>
+            </w:pPr>
+            <w:r>
+              <w:t>NO</w:t>
+            </w:r>
           </w:p>
         </w:tc>
         <w:tc>
           <w:tcPr>
             <w:tcW w:w="1519" w:type="dxa"/>
-          </w:tcPr>
-          <w:p>
-            <w:pPr>
-              <w:jc w:val="center"/>
-            </w:pPr>
+            <w:shd w:val="clear" w:color="auto" w:fill="92D050"/>
+          </w:tcPr>
+          <w:p>
+            <w:pPr>
+              <w:jc w:val="center"/>
+            </w:pPr>
+            <w:r>
+              <w:t>NO</w:t>
+            </w:r>
           </w:p>
         </w:tc>
       </w:tr>
@@ -2658,6 +2732,9 @@
             <w:pPr>
               <w:jc w:val="center"/>
             </w:pPr>
+            <w:r>
+              <w:t>Test1</w:t>
+            </w:r>
           </w:p>
         </w:tc>
         <w:tc>
@@ -2668,6 +2745,9 @@
             <w:pPr>
               <w:jc w:val="center"/>
             </w:pPr>
+            <w:r>
+              <w:t>X (1)</w:t>
+            </w:r>
           </w:p>
         </w:tc>
         <w:tc>
@@ -2678,6 +2758,9 @@
             <w:pPr>
               <w:jc w:val="center"/>
             </w:pPr>
+            <w:r>
+              <w:t>17/05/2019</w:t>
+            </w:r>
           </w:p>
         </w:tc>
         <w:tc>
@@ -2693,31 +2776,43 @@
         <w:tc>
           <w:tcPr>
             <w:tcW w:w="1519" w:type="dxa"/>
-          </w:tcPr>
-          <w:p>
-            <w:pPr>
-              <w:jc w:val="center"/>
-            </w:pPr>
+            <w:shd w:val="clear" w:color="auto" w:fill="92D050"/>
+          </w:tcPr>
+          <w:p>
+            <w:pPr>
+              <w:jc w:val="center"/>
+            </w:pPr>
+            <w:r>
+              <w:t>NO</w:t>
+            </w:r>
           </w:p>
         </w:tc>
         <w:tc>
           <w:tcPr>
             <w:tcW w:w="1519" w:type="dxa"/>
-          </w:tcPr>
-          <w:p>
-            <w:pPr>
-              <w:jc w:val="center"/>
-            </w:pPr>
+            <w:shd w:val="clear" w:color="auto" w:fill="92D050"/>
+          </w:tcPr>
+          <w:p>
+            <w:pPr>
+              <w:jc w:val="center"/>
+            </w:pPr>
+            <w:r>
+              <w:t>NO</w:t>
+            </w:r>
           </w:p>
         </w:tc>
         <w:tc>
           <w:tcPr>
             <w:tcW w:w="1519" w:type="dxa"/>
-          </w:tcPr>
-          <w:p>
-            <w:pPr>
-              <w:jc w:val="center"/>
-            </w:pPr>
+            <w:shd w:val="clear" w:color="auto" w:fill="92D050"/>
+          </w:tcPr>
+          <w:p>
+            <w:pPr>
+              <w:jc w:val="center"/>
+            </w:pPr>
+            <w:r>
+              <w:t>NO</w:t>
+            </w:r>
           </w:p>
         </w:tc>
       </w:tr>
@@ -2734,6 +2829,9 @@
             <w:pPr>
               <w:jc w:val="center"/>
             </w:pPr>
+            <w:r>
+              <w:t>Test1</w:t>
+            </w:r>
           </w:p>
         </w:tc>
         <w:tc>
@@ -2744,6 +2842,9 @@
             <w:pPr>
               <w:jc w:val="center"/>
             </w:pPr>
+            <w:r>
+              <w:t>X (1)</w:t>
+            </w:r>
           </w:p>
         </w:tc>
         <w:tc>
@@ -2754,6 +2855,9 @@
             <w:pPr>
               <w:jc w:val="center"/>
             </w:pPr>
+            <w:r>
+              <w:t>17/05/2019</w:t>
+            </w:r>
           </w:p>
         </w:tc>
         <w:tc>
@@ -2764,36 +2868,51 @@
             <w:pPr>
               <w:jc w:val="center"/>
             </w:pPr>
+            <w:r>
+              <w:t>20/05/2019</w:t>
+            </w:r>
           </w:p>
         </w:tc>
         <w:tc>
           <w:tcPr>
             <w:tcW w:w="1519" w:type="dxa"/>
-          </w:tcPr>
-          <w:p>
-            <w:pPr>
-              <w:jc w:val="center"/>
-            </w:pPr>
+            <w:shd w:val="clear" w:color="auto" w:fill="92D050"/>
+          </w:tcPr>
+          <w:p>
+            <w:pPr>
+              <w:jc w:val="center"/>
+            </w:pPr>
+            <w:r>
+              <w:t>SÌ</w:t>
+            </w:r>
           </w:p>
         </w:tc>
         <w:tc>
           <w:tcPr>
             <w:tcW w:w="1519" w:type="dxa"/>
-          </w:tcPr>
-          <w:p>
-            <w:pPr>
-              <w:jc w:val="center"/>
-            </w:pPr>
+            <w:shd w:val="clear" w:color="auto" w:fill="92D050"/>
+          </w:tcPr>
+          <w:p>
+            <w:pPr>
+              <w:jc w:val="center"/>
+            </w:pPr>
+            <w:r>
+              <w:t>SÌ</w:t>
+            </w:r>
           </w:p>
         </w:tc>
         <w:tc>
           <w:tcPr>
             <w:tcW w:w="1519" w:type="dxa"/>
-          </w:tcPr>
-          <w:p>
-            <w:pPr>
-              <w:jc w:val="center"/>
-            </w:pPr>
+            <w:shd w:val="clear" w:color="auto" w:fill="92D050"/>
+          </w:tcPr>
+          <w:p>
+            <w:pPr>
+              <w:jc w:val="center"/>
+            </w:pPr>
+            <w:r>
+              <w:t>NO</w:t>
+            </w:r>
           </w:p>
         </w:tc>
       </w:tr>
@@ -2810,6 +2929,9 @@
             <w:pPr>
               <w:jc w:val="center"/>
             </w:pPr>
+            <w:r>
+              <w:t>Test1</w:t>
+            </w:r>
           </w:p>
         </w:tc>
         <w:tc>
@@ -2820,6 +2942,9 @@
             <w:pPr>
               <w:jc w:val="center"/>
             </w:pPr>
+            <w:r>
+              <w:t>Y (1)</w:t>
+            </w:r>
           </w:p>
         </w:tc>
         <w:tc>
@@ -2830,6 +2955,9 @@
             <w:pPr>
               <w:jc w:val="center"/>
             </w:pPr>
+            <w:r>
+              <w:t>08/05/2019</w:t>
+            </w:r>
           </w:p>
         </w:tc>
         <w:tc>
@@ -2840,36 +2968,760 @@
             <w:pPr>
               <w:jc w:val="center"/>
             </w:pPr>
+            <w:r>
+              <w:t>08/05/2019</w:t>
+            </w:r>
           </w:p>
         </w:tc>
         <w:tc>
           <w:tcPr>
             <w:tcW w:w="1519" w:type="dxa"/>
-          </w:tcPr>
-          <w:p>
-            <w:pPr>
-              <w:jc w:val="center"/>
-            </w:pPr>
+            <w:shd w:val="clear" w:color="auto" w:fill="FFFF00"/>
+          </w:tcPr>
+          <w:p>
+            <w:pPr>
+              <w:jc w:val="center"/>
+            </w:pPr>
+            <w:r>
+              <w:t>NO (nome già utilizzato)</w:t>
+            </w:r>
           </w:p>
         </w:tc>
         <w:tc>
           <w:tcPr>
             <w:tcW w:w="1519" w:type="dxa"/>
-          </w:tcPr>
-          <w:p>
-            <w:pPr>
-              <w:jc w:val="center"/>
-            </w:pPr>
+            <w:shd w:val="clear" w:color="auto" w:fill="FFFF00"/>
+          </w:tcPr>
+          <w:p>
+            <w:pPr>
+              <w:jc w:val="center"/>
+            </w:pPr>
+            <w:r>
+              <w:t>NO</w:t>
+            </w:r>
           </w:p>
         </w:tc>
         <w:tc>
           <w:tcPr>
             <w:tcW w:w="1519" w:type="dxa"/>
-          </w:tcPr>
-          <w:p>
-            <w:pPr>
-              <w:jc w:val="center"/>
-            </w:pPr>
+            <w:shd w:val="clear" w:color="auto" w:fill="FFFF00"/>
+          </w:tcPr>
+          <w:p>
+            <w:pPr>
+              <w:jc w:val="center"/>
+            </w:pPr>
+            <w:r>
+              <w:t>NO</w:t>
+            </w:r>
+          </w:p>
+        </w:tc>
+      </w:tr>
+      <w:tr>
+        <w:trPr>
+          <w:trHeight w:val="285"/>
+          <w:jc w:val="center"/>
+        </w:trPr>
+        <w:tc>
+          <w:tcPr>
+            <w:tcW w:w="1518" w:type="dxa"/>
+          </w:tcPr>
+          <w:p>
+            <w:pPr>
+              <w:jc w:val="center"/>
+            </w:pPr>
+            <w:r>
+              <w:t>Test2</w:t>
+            </w:r>
+          </w:p>
+        </w:tc>
+        <w:tc>
+          <w:tcPr>
+            <w:tcW w:w="1518" w:type="dxa"/>
+          </w:tcPr>
+          <w:p>
+            <w:pPr>
+              <w:jc w:val="center"/>
+            </w:pPr>
+            <w:r>
+              <w:t>Y (</w:t>
+            </w:r>
+            <w:r>
+              <w:t>1</w:t>
+            </w:r>
+            <w:r>
+              <w:t>)</w:t>
+            </w:r>
+          </w:p>
+        </w:tc>
+        <w:tc>
+          <w:tcPr>
+            <w:tcW w:w="1518" w:type="dxa"/>
+          </w:tcPr>
+          <w:p>
+            <w:pPr>
+              <w:jc w:val="center"/>
+            </w:pPr>
+            <w:r>
+              <w:t>08/05/2019</w:t>
+            </w:r>
+          </w:p>
+        </w:tc>
+        <w:tc>
+          <w:tcPr>
+            <w:tcW w:w="1518" w:type="dxa"/>
+          </w:tcPr>
+          <w:p>
+            <w:pPr>
+              <w:jc w:val="center"/>
+            </w:pPr>
+            <w:r>
+              <w:t>08/05/2019</w:t>
+            </w:r>
+          </w:p>
+        </w:tc>
+        <w:tc>
+          <w:tcPr>
+            <w:tcW w:w="1519" w:type="dxa"/>
+            <w:shd w:val="clear" w:color="auto" w:fill="92D050"/>
+          </w:tcPr>
+          <w:p>
+            <w:pPr>
+              <w:jc w:val="center"/>
+            </w:pPr>
+            <w:r>
+              <w:t>SÌ</w:t>
+            </w:r>
+          </w:p>
+        </w:tc>
+        <w:tc>
+          <w:tcPr>
+            <w:tcW w:w="1519" w:type="dxa"/>
+            <w:shd w:val="clear" w:color="auto" w:fill="92D050"/>
+          </w:tcPr>
+          <w:p>
+            <w:pPr>
+              <w:jc w:val="center"/>
+            </w:pPr>
+            <w:r>
+              <w:t>SÌ</w:t>
+            </w:r>
+          </w:p>
+        </w:tc>
+        <w:tc>
+          <w:tcPr>
+            <w:tcW w:w="1519" w:type="dxa"/>
+            <w:shd w:val="clear" w:color="auto" w:fill="92D050"/>
+          </w:tcPr>
+          <w:p>
+            <w:pPr>
+              <w:jc w:val="center"/>
+            </w:pPr>
+            <w:r>
+              <w:t>SÌ</w:t>
+            </w:r>
+          </w:p>
+        </w:tc>
+      </w:tr>
+      <w:tr>
+        <w:trPr>
+          <w:trHeight w:val="285"/>
+          <w:jc w:val="center"/>
+        </w:trPr>
+        <w:tc>
+          <w:tcPr>
+            <w:tcW w:w="1518" w:type="dxa"/>
+          </w:tcPr>
+          <w:p>
+            <w:pPr>
+              <w:jc w:val="center"/>
+            </w:pPr>
+            <w:r>
+              <w:t>Test3</w:t>
+            </w:r>
+          </w:p>
+        </w:tc>
+        <w:tc>
+          <w:tcPr>
+            <w:tcW w:w="1518" w:type="dxa"/>
+          </w:tcPr>
+          <w:p>
+            <w:pPr>
+              <w:jc w:val="center"/>
+            </w:pPr>
+            <w:r>
+              <w:t>Y (1)</w:t>
+            </w:r>
+          </w:p>
+        </w:tc>
+        <w:tc>
+          <w:tcPr>
+            <w:tcW w:w="1518" w:type="dxa"/>
+          </w:tcPr>
+          <w:p>
+            <w:pPr>
+              <w:jc w:val="center"/>
+            </w:pPr>
+            <w:r>
+              <w:t>09/05/2019</w:t>
+            </w:r>
+          </w:p>
+        </w:tc>
+        <w:tc>
+          <w:tcPr>
+            <w:tcW w:w="1518" w:type="dxa"/>
+          </w:tcPr>
+          <w:p>
+            <w:pPr>
+              <w:jc w:val="center"/>
+            </w:pPr>
+            <w:r>
+              <w:t>09/05/2019</w:t>
+            </w:r>
+          </w:p>
+        </w:tc>
+        <w:tc>
+          <w:tcPr>
+            <w:tcW w:w="1519" w:type="dxa"/>
+            <w:shd w:val="clear" w:color="auto" w:fill="92D050"/>
+          </w:tcPr>
+          <w:p>
+            <w:pPr>
+              <w:jc w:val="center"/>
+            </w:pPr>
+            <w:r>
+              <w:t>SÌ</w:t>
+            </w:r>
+          </w:p>
+        </w:tc>
+        <w:tc>
+          <w:tcPr>
+            <w:tcW w:w="1519" w:type="dxa"/>
+            <w:shd w:val="clear" w:color="auto" w:fill="92D050"/>
+          </w:tcPr>
+          <w:p>
+            <w:pPr>
+              <w:jc w:val="center"/>
+            </w:pPr>
+            <w:r>
+              <w:t>SÌ</w:t>
+            </w:r>
+          </w:p>
+        </w:tc>
+        <w:tc>
+          <w:tcPr>
+            <w:tcW w:w="1519" w:type="dxa"/>
+            <w:shd w:val="clear" w:color="auto" w:fill="FF0000"/>
+          </w:tcPr>
+          <w:p>
+            <w:pPr>
+              <w:jc w:val="center"/>
+            </w:pPr>
+            <w:r>
+              <w:t>NO</w:t>
+            </w:r>
+          </w:p>
+        </w:tc>
+      </w:tr>
+      <w:tr>
+        <w:trPr>
+          <w:trHeight w:val="285"/>
+          <w:jc w:val="center"/>
+        </w:trPr>
+        <w:tc>
+          <w:tcPr>
+            <w:tcW w:w="1518" w:type="dxa"/>
+          </w:tcPr>
+          <w:p>
+            <w:pPr>
+              <w:jc w:val="center"/>
+            </w:pPr>
+            <w:r>
+              <w:t>Test4</w:t>
+            </w:r>
+          </w:p>
+        </w:tc>
+        <w:tc>
+          <w:tcPr>
+            <w:tcW w:w="1518" w:type="dxa"/>
+          </w:tcPr>
+          <w:p>
+            <w:pPr>
+              <w:jc w:val="center"/>
+            </w:pPr>
+            <w:r>
+              <w:t>Y (1)</w:t>
+            </w:r>
+          </w:p>
+        </w:tc>
+        <w:tc>
+          <w:tcPr>
+            <w:tcW w:w="1518" w:type="dxa"/>
+          </w:tcPr>
+          <w:p>
+            <w:pPr>
+              <w:jc w:val="center"/>
+            </w:pPr>
+            <w:r>
+              <w:t>20/04/2019</w:t>
+            </w:r>
+          </w:p>
+        </w:tc>
+        <w:tc>
+          <w:tcPr>
+            <w:tcW w:w="1518" w:type="dxa"/>
+          </w:tcPr>
+          <w:p>
+            <w:pPr>
+              <w:jc w:val="center"/>
+            </w:pPr>
+            <w:r>
+              <w:t>15/04/2019</w:t>
+            </w:r>
+          </w:p>
+        </w:tc>
+        <w:tc>
+          <w:tcPr>
+            <w:tcW w:w="1519" w:type="dxa"/>
+            <w:shd w:val="clear" w:color="auto" w:fill="FFFF00"/>
+          </w:tcPr>
+          <w:p>
+            <w:pPr>
+              <w:jc w:val="center"/>
+            </w:pPr>
+            <w:r>
+              <w:t>SÌ</w:t>
+            </w:r>
+          </w:p>
+        </w:tc>
+        <w:tc>
+          <w:tcPr>
+            <w:tcW w:w="1519" w:type="dxa"/>
+            <w:shd w:val="clear" w:color="auto" w:fill="FFFF00"/>
+          </w:tcPr>
+          <w:p>
+            <w:pPr>
+              <w:jc w:val="center"/>
+            </w:pPr>
+            <w:r>
+              <w:t>SÌ (solo il primo giorno)</w:t>
+            </w:r>
+          </w:p>
+        </w:tc>
+        <w:tc>
+          <w:tcPr>
+            <w:tcW w:w="1519" w:type="dxa"/>
+            <w:shd w:val="clear" w:color="auto" w:fill="92D050"/>
+          </w:tcPr>
+          <w:p>
+            <w:pPr>
+              <w:jc w:val="center"/>
+            </w:pPr>
+            <w:r>
+              <w:t>SÌ</w:t>
+            </w:r>
+          </w:p>
+        </w:tc>
+      </w:tr>
+      <w:tr>
+        <w:trPr>
+          <w:trHeight w:val="285"/>
+          <w:jc w:val="center"/>
+        </w:trPr>
+        <w:tc>
+          <w:tcPr>
+            <w:tcW w:w="1518" w:type="dxa"/>
+          </w:tcPr>
+          <w:p>
+            <w:pPr>
+              <w:jc w:val="center"/>
+            </w:pPr>
+            <w:r>
+              <w:t>Test5</w:t>
+            </w:r>
+          </w:p>
+        </w:tc>
+        <w:tc>
+          <w:tcPr>
+            <w:tcW w:w="1518" w:type="dxa"/>
+          </w:tcPr>
+          <w:p>
+            <w:pPr>
+              <w:jc w:val="center"/>
+            </w:pPr>
+            <w:r>
+              <w:t>X (1)</w:t>
+            </w:r>
+          </w:p>
+        </w:tc>
+        <w:tc>
+          <w:tcPr>
+            <w:tcW w:w="1518" w:type="dxa"/>
+          </w:tcPr>
+          <w:p>
+            <w:pPr>
+              <w:jc w:val="center"/>
+            </w:pPr>
+            <w:r>
+              <w:t>09/05/2019</w:t>
+            </w:r>
+          </w:p>
+        </w:tc>
+        <w:tc>
+          <w:tcPr>
+            <w:tcW w:w="1518" w:type="dxa"/>
+          </w:tcPr>
+          <w:p>
+            <w:pPr>
+              <w:jc w:val="center"/>
+            </w:pPr>
+            <w:r>
+              <w:t>15/05/2019</w:t>
+            </w:r>
+          </w:p>
+        </w:tc>
+        <w:tc>
+          <w:tcPr>
+            <w:tcW w:w="1519" w:type="dxa"/>
+            <w:shd w:val="clear" w:color="auto" w:fill="92D050"/>
+          </w:tcPr>
+          <w:p>
+            <w:pPr>
+              <w:jc w:val="center"/>
+            </w:pPr>
+            <w:r>
+              <w:t>SÌ</w:t>
+            </w:r>
+          </w:p>
+        </w:tc>
+        <w:tc>
+          <w:tcPr>
+            <w:tcW w:w="1519" w:type="dxa"/>
+            <w:shd w:val="clear" w:color="auto" w:fill="92D050"/>
+          </w:tcPr>
+          <w:p>
+            <w:pPr>
+              <w:jc w:val="center"/>
+            </w:pPr>
+            <w:r>
+              <w:t>SÌ</w:t>
+            </w:r>
+          </w:p>
+        </w:tc>
+        <w:tc>
+          <w:tcPr>
+            <w:tcW w:w="1519" w:type="dxa"/>
+            <w:shd w:val="clear" w:color="auto" w:fill="FF0000"/>
+          </w:tcPr>
+          <w:p>
+            <w:pPr>
+              <w:jc w:val="center"/>
+            </w:pPr>
+            <w:r>
+              <w:t>NO</w:t>
+            </w:r>
+          </w:p>
+        </w:tc>
+      </w:tr>
+      <w:tr>
+        <w:trPr>
+          <w:trHeight w:val="285"/>
+          <w:jc w:val="center"/>
+        </w:trPr>
+        <w:tc>
+          <w:tcPr>
+            <w:tcW w:w="1518" w:type="dxa"/>
+          </w:tcPr>
+          <w:p>
+            <w:pPr>
+              <w:jc w:val="center"/>
+            </w:pPr>
+            <w:r>
+              <w:t>Test6</w:t>
+            </w:r>
+          </w:p>
+        </w:tc>
+        <w:tc>
+          <w:tcPr>
+            <w:tcW w:w="1518" w:type="dxa"/>
+          </w:tcPr>
+          <w:p>
+            <w:pPr>
+              <w:jc w:val="center"/>
+            </w:pPr>
+            <w:r>
+              <w:t>Y (1)</w:t>
+            </w:r>
+          </w:p>
+        </w:tc>
+        <w:tc>
+          <w:tcPr>
+            <w:tcW w:w="1518" w:type="dxa"/>
+          </w:tcPr>
+          <w:p>
+            <w:pPr>
+              <w:jc w:val="center"/>
+            </w:pPr>
+            <w:r>
+              <w:t>10/05/2019</w:t>
+            </w:r>
+          </w:p>
+        </w:tc>
+        <w:tc>
+          <w:tcPr>
+            <w:tcW w:w="1518" w:type="dxa"/>
+          </w:tcPr>
+          <w:p>
+            <w:pPr>
+              <w:jc w:val="center"/>
+            </w:pPr>
+            <w:r>
+              <w:t>07/05/2019</w:t>
+            </w:r>
+          </w:p>
+        </w:tc>
+        <w:tc>
+          <w:tcPr>
+            <w:tcW w:w="1519" w:type="dxa"/>
+            <w:shd w:val="clear" w:color="auto" w:fill="FFFF00"/>
+          </w:tcPr>
+          <w:p>
+            <w:pPr>
+              <w:jc w:val="center"/>
+            </w:pPr>
+            <w:r>
+              <w:t>SÌ</w:t>
+            </w:r>
+          </w:p>
+        </w:tc>
+        <w:tc>
+          <w:tcPr>
+            <w:tcW w:w="1519" w:type="dxa"/>
+            <w:shd w:val="clear" w:color="auto" w:fill="FFFF00"/>
+          </w:tcPr>
+          <w:p>
+            <w:pPr>
+              <w:jc w:val="center"/>
+            </w:pPr>
+            <w:r>
+              <w:t>SÌ (solo il primo giorno)</w:t>
+            </w:r>
+          </w:p>
+        </w:tc>
+        <w:tc>
+          <w:tcPr>
+            <w:tcW w:w="1519" w:type="dxa"/>
+            <w:shd w:val="clear" w:color="auto" w:fill="92D050"/>
+          </w:tcPr>
+          <w:p>
+            <w:pPr>
+              <w:jc w:val="center"/>
+            </w:pPr>
+            <w:r>
+              <w:t>NO</w:t>
+            </w:r>
+          </w:p>
+        </w:tc>
+      </w:tr>
+      <w:tr>
+        <w:trPr>
+          <w:trHeight w:val="285"/>
+          <w:jc w:val="center"/>
+        </w:trPr>
+        <w:tc>
+          <w:tcPr>
+            <w:tcW w:w="1518" w:type="dxa"/>
+          </w:tcPr>
+          <w:p>
+            <w:pPr>
+              <w:jc w:val="center"/>
+            </w:pPr>
+            <w:r>
+              <w:t>Test7</w:t>
+            </w:r>
+          </w:p>
+        </w:tc>
+        <w:tc>
+          <w:tcPr>
+            <w:tcW w:w="1518" w:type="dxa"/>
+          </w:tcPr>
+          <w:p>
+            <w:pPr>
+              <w:jc w:val="center"/>
+            </w:pPr>
+            <w:r>
+              <w:t>Y (1)</w:t>
+            </w:r>
+          </w:p>
+        </w:tc>
+        <w:tc>
+          <w:tcPr>
+            <w:tcW w:w="1518" w:type="dxa"/>
+          </w:tcPr>
+          <w:p>
+            <w:pPr>
+              <w:jc w:val="center"/>
+            </w:pPr>
+            <w:r>
+              <w:t>08/05/2019</w:t>
+            </w:r>
+          </w:p>
+        </w:tc>
+        <w:tc>
+          <w:tcPr>
+            <w:tcW w:w="1518" w:type="dxa"/>
+          </w:tcPr>
+          <w:p>
+            <w:pPr>
+              <w:jc w:val="center"/>
+            </w:pPr>
+            <w:r>
+              <w:t>07/05/2019</w:t>
+            </w:r>
+          </w:p>
+        </w:tc>
+        <w:tc>
+          <w:tcPr>
+            <w:tcW w:w="1519" w:type="dxa"/>
+            <w:shd w:val="clear" w:color="auto" w:fill="FFFF00"/>
+          </w:tcPr>
+          <w:p>
+            <w:pPr>
+              <w:jc w:val="center"/>
+            </w:pPr>
+            <w:r>
+              <w:t>SÌ</w:t>
+            </w:r>
+          </w:p>
+        </w:tc>
+        <w:tc>
+          <w:tcPr>
+            <w:tcW w:w="1519" w:type="dxa"/>
+            <w:shd w:val="clear" w:color="auto" w:fill="FFFF00"/>
+          </w:tcPr>
+          <w:p>
+            <w:pPr>
+              <w:jc w:val="center"/>
+            </w:pPr>
+            <w:r>
+              <w:t>SÌ (solo il primo giorno)</w:t>
+            </w:r>
+          </w:p>
+        </w:tc>
+        <w:tc>
+          <w:tcPr>
+            <w:tcW w:w="1519" w:type="dxa"/>
+            <w:shd w:val="clear" w:color="auto" w:fill="92D050"/>
+          </w:tcPr>
+          <w:p>
+            <w:pPr>
+              <w:jc w:val="center"/>
+            </w:pPr>
+            <w:r>
+              <w:t>SÌ</w:t>
+            </w:r>
+          </w:p>
+        </w:tc>
+      </w:tr>
+      <w:tr>
+        <w:trPr>
+          <w:trHeight w:val="285"/>
+          <w:jc w:val="center"/>
+        </w:trPr>
+        <w:tc>
+          <w:tcPr>
+            <w:tcW w:w="1518" w:type="dxa"/>
+          </w:tcPr>
+          <w:p>
+            <w:pPr>
+              <w:jc w:val="center"/>
+            </w:pPr>
+            <w:r>
+              <w:t>Test8</w:t>
+            </w:r>
+          </w:p>
+        </w:tc>
+        <w:tc>
+          <w:tcPr>
+            <w:tcW w:w="1518" w:type="dxa"/>
+          </w:tcPr>
+          <w:p>
+            <w:pPr>
+              <w:jc w:val="center"/>
+            </w:pPr>
+            <w:r>
+              <w:t>Z (5)</w:t>
+            </w:r>
+          </w:p>
+        </w:tc>
+        <w:tc>
+          <w:tcPr>
+            <w:tcW w:w="1518" w:type="dxa"/>
+          </w:tcPr>
+          <w:p>
+            <w:pPr>
+              <w:jc w:val="center"/>
+            </w:pPr>
+            <w:r>
+              <w:t>10</w:t>
+            </w:r>
+            <w:r>
+              <w:t>/05/2019</w:t>
+            </w:r>
+          </w:p>
+        </w:tc>
+        <w:tc>
+          <w:tcPr>
+            <w:tcW w:w="1518" w:type="dxa"/>
+          </w:tcPr>
+          <w:p>
+            <w:pPr>
+              <w:jc w:val="center"/>
+            </w:pPr>
+            <w:r>
+              <w:t>11/05/2019</w:t>
+            </w:r>
+          </w:p>
+        </w:tc>
+        <w:tc>
+          <w:tcPr>
+            <w:tcW w:w="1519" w:type="dxa"/>
+            <w:shd w:val="clear" w:color="auto" w:fill="92D050"/>
+          </w:tcPr>
+          <w:p>
+            <w:pPr>
+              <w:jc w:val="center"/>
+            </w:pPr>
+            <w:r>
+              <w:t>SÌ</w:t>
+            </w:r>
+          </w:p>
+        </w:tc>
+        <w:tc>
+          <w:tcPr>
+            <w:tcW w:w="1519" w:type="dxa"/>
+            <w:shd w:val="clear" w:color="auto" w:fill="92D050"/>
+          </w:tcPr>
+          <w:p>
+            <w:pPr>
+              <w:jc w:val="center"/>
+            </w:pPr>
+            <w:r>
+              <w:t>SÌ</w:t>
+            </w:r>
+          </w:p>
+        </w:tc>
+        <w:tc>
+          <w:tcPr>
+            <w:tcW w:w="1519" w:type="dxa"/>
+            <w:shd w:val="clear" w:color="auto" w:fill="FF0000"/>
+          </w:tcPr>
+          <w:p>
+            <w:pPr>
+              <w:jc w:val="center"/>
+            </w:pPr>
+            <w:r>
+              <w:t>NO</w:t>
+            </w:r>
           </w:p>
         </w:tc>
       </w:tr>
@@ -2899,7 +3751,7 @@
       </w:tblGrid>
       <w:tr>
         <w:trPr>
-          <w:trHeight w:val="383"/>
+          <w:trHeight w:val="306"/>
           <w:jc w:val="center"/>
         </w:trPr>
         <w:tc>
@@ -2965,8 +3817,6 @@
             <w:r>
               <w:t>Creazione ok?</w:t>
             </w:r>
-            <w:bookmarkStart w:id="5" w:name="_GoBack"/>
-            <w:bookmarkEnd w:id="5"/>
           </w:p>
         </w:tc>
       </w:tr>
@@ -2993,6 +3843,9 @@
             <w:pPr>
               <w:jc w:val="center"/>
             </w:pPr>
+            <w:r>
+              <w:t>M</w:t>
+            </w:r>
           </w:p>
         </w:tc>
         <w:tc>
@@ -3003,6 +3856,9 @@
             <w:pPr>
               <w:jc w:val="center"/>
             </w:pPr>
+            <w:r>
+              <w:t>1</w:t>
+            </w:r>
           </w:p>
         </w:tc>
         <w:tc>
@@ -3013,16 +3869,23 @@
             <w:pPr>
               <w:jc w:val="center"/>
             </w:pPr>
+            <w:r>
+              <w:t>NO</w:t>
+            </w:r>
           </w:p>
         </w:tc>
         <w:tc>
           <w:tcPr>
             <w:tcW w:w="2057" w:type="dxa"/>
-          </w:tcPr>
-          <w:p>
-            <w:pPr>
-              <w:jc w:val="center"/>
-            </w:pPr>
+            <w:shd w:val="clear" w:color="auto" w:fill="92D050"/>
+          </w:tcPr>
+          <w:p>
+            <w:pPr>
+              <w:jc w:val="center"/>
+            </w:pPr>
+            <w:r>
+              <w:t>NO</w:t>
+            </w:r>
           </w:p>
         </w:tc>
       </w:tr>
@@ -3039,6 +3902,9 @@
             <w:pPr>
               <w:jc w:val="center"/>
             </w:pPr>
+            <w:r>
+              <w:t>Test1</w:t>
+            </w:r>
           </w:p>
         </w:tc>
         <w:tc>
@@ -3059,6 +3925,9 @@
             <w:pPr>
               <w:jc w:val="center"/>
             </w:pPr>
+            <w:r>
+              <w:t>1</w:t>
+            </w:r>
           </w:p>
         </w:tc>
         <w:tc>
@@ -3069,16 +3938,26 @@
             <w:pPr>
               <w:jc w:val="center"/>
             </w:pPr>
+            <w:r>
+              <w:t>NO</w:t>
+            </w:r>
           </w:p>
         </w:tc>
         <w:tc>
           <w:tcPr>
             <w:tcW w:w="2057" w:type="dxa"/>
-          </w:tcPr>
-          <w:p>
-            <w:pPr>
-              <w:jc w:val="center"/>
-            </w:pPr>
+            <w:shd w:val="clear" w:color="auto" w:fill="92D050"/>
+          </w:tcPr>
+          <w:p>
+            <w:pPr>
+              <w:jc w:val="center"/>
+            </w:pPr>
+            <w:r>
+              <w:t>SÌ (tipologia media di default</w:t>
+            </w:r>
+            <w:r>
+              <w:t>)</w:t>
+            </w:r>
           </w:p>
         </w:tc>
       </w:tr>
@@ -3095,6 +3974,9 @@
             <w:pPr>
               <w:jc w:val="center"/>
             </w:pPr>
+            <w:r>
+              <w:t>Test2</w:t>
+            </w:r>
           </w:p>
         </w:tc>
         <w:tc>
@@ -3105,6 +3987,9 @@
             <w:pPr>
               <w:jc w:val="center"/>
             </w:pPr>
+            <w:r>
+              <w:t>M</w:t>
+            </w:r>
           </w:p>
         </w:tc>
         <w:tc>
@@ -3115,6 +4000,9 @@
             <w:pPr>
               <w:jc w:val="center"/>
             </w:pPr>
+            <w:r>
+              <w:t>0</w:t>
+            </w:r>
           </w:p>
         </w:tc>
         <w:tc>
@@ -3125,16 +4013,23 @@
             <w:pPr>
               <w:jc w:val="center"/>
             </w:pPr>
+            <w:r>
+              <w:t>NO</w:t>
+            </w:r>
           </w:p>
         </w:tc>
         <w:tc>
           <w:tcPr>
             <w:tcW w:w="2057" w:type="dxa"/>
-          </w:tcPr>
-          <w:p>
-            <w:pPr>
-              <w:jc w:val="center"/>
-            </w:pPr>
+            <w:shd w:val="clear" w:color="auto" w:fill="92D050"/>
+          </w:tcPr>
+          <w:p>
+            <w:pPr>
+              <w:jc w:val="center"/>
+            </w:pPr>
+            <w:r>
+              <w:t>SÌ</w:t>
+            </w:r>
           </w:p>
         </w:tc>
       </w:tr>
@@ -3151,6 +4046,9 @@
             <w:pPr>
               <w:jc w:val="center"/>
             </w:pPr>
+            <w:r>
+              <w:t>Test3</w:t>
+            </w:r>
           </w:p>
         </w:tc>
         <w:tc>
@@ -3161,6 +4059,9 @@
             <w:pPr>
               <w:jc w:val="center"/>
             </w:pPr>
+            <w:r>
+              <w:t>M</w:t>
+            </w:r>
           </w:p>
         </w:tc>
         <w:tc>
@@ -3171,6 +4072,9 @@
             <w:pPr>
               <w:jc w:val="center"/>
             </w:pPr>
+            <w:r>
+              <w:t>1</w:t>
+            </w:r>
           </w:p>
         </w:tc>
         <w:tc>
@@ -3186,11 +4090,376 @@
         <w:tc>
           <w:tcPr>
             <w:tcW w:w="2057" w:type="dxa"/>
-          </w:tcPr>
-          <w:p>
-            <w:pPr>
-              <w:jc w:val="center"/>
-            </w:pPr>
+            <w:shd w:val="clear" w:color="auto" w:fill="92D050"/>
+          </w:tcPr>
+          <w:p>
+            <w:pPr>
+              <w:jc w:val="center"/>
+            </w:pPr>
+            <w:r>
+              <w:t>NO</w:t>
+            </w:r>
+          </w:p>
+        </w:tc>
+      </w:tr>
+      <w:tr>
+        <w:trPr>
+          <w:trHeight w:val="383"/>
+          <w:jc w:val="center"/>
+        </w:trPr>
+        <w:tc>
+          <w:tcPr>
+            <w:tcW w:w="2056" w:type="dxa"/>
+          </w:tcPr>
+          <w:p>
+            <w:pPr>
+              <w:jc w:val="center"/>
+            </w:pPr>
+            <w:r>
+              <w:t>Test3</w:t>
+            </w:r>
+          </w:p>
+        </w:tc>
+        <w:tc>
+          <w:tcPr>
+            <w:tcW w:w="2056" w:type="dxa"/>
+          </w:tcPr>
+          <w:p>
+            <w:pPr>
+              <w:jc w:val="center"/>
+            </w:pPr>
+            <w:r>
+              <w:t>M/B</w:t>
+            </w:r>
+          </w:p>
+        </w:tc>
+        <w:tc>
+          <w:tcPr>
+            <w:tcW w:w="2057" w:type="dxa"/>
+          </w:tcPr>
+          <w:p>
+            <w:pPr>
+              <w:jc w:val="center"/>
+            </w:pPr>
+            <w:r>
+              <w:t>2</w:t>
+            </w:r>
+          </w:p>
+        </w:tc>
+        <w:tc>
+          <w:tcPr>
+            <w:tcW w:w="2057" w:type="dxa"/>
+          </w:tcPr>
+          <w:p>
+            <w:pPr>
+              <w:jc w:val="center"/>
+            </w:pPr>
+            <w:r>
+              <w:t>Settimanale</w:t>
+            </w:r>
+          </w:p>
+        </w:tc>
+        <w:tc>
+          <w:tcPr>
+            <w:tcW w:w="2057" w:type="dxa"/>
+            <w:shd w:val="clear" w:color="auto" w:fill="92D050"/>
+          </w:tcPr>
+          <w:p>
+            <w:pPr>
+              <w:jc w:val="center"/>
+            </w:pPr>
+            <w:r>
+              <w:t>SÌ</w:t>
+            </w:r>
+          </w:p>
+        </w:tc>
+      </w:tr>
+      <w:tr>
+        <w:trPr>
+          <w:trHeight w:val="383"/>
+          <w:jc w:val="center"/>
+        </w:trPr>
+        <w:tc>
+          <w:tcPr>
+            <w:tcW w:w="2056" w:type="dxa"/>
+          </w:tcPr>
+          <w:p>
+            <w:pPr>
+              <w:jc w:val="center"/>
+            </w:pPr>
+            <w:r>
+              <w:t>Test4</w:t>
+            </w:r>
+          </w:p>
+        </w:tc>
+        <w:tc>
+          <w:tcPr>
+            <w:tcW w:w="2056" w:type="dxa"/>
+          </w:tcPr>
+          <w:p>
+            <w:pPr>
+              <w:jc w:val="center"/>
+            </w:pPr>
+            <w:r>
+              <w:t>B</w:t>
+            </w:r>
+          </w:p>
+        </w:tc>
+        <w:tc>
+          <w:tcPr>
+            <w:tcW w:w="2057" w:type="dxa"/>
+          </w:tcPr>
+          <w:p>
+            <w:pPr>
+              <w:jc w:val="center"/>
+            </w:pPr>
+            <w:r>
+              <w:t>0</w:t>
+            </w:r>
+          </w:p>
+        </w:tc>
+        <w:tc>
+          <w:tcPr>
+            <w:tcW w:w="2057" w:type="dxa"/>
+          </w:tcPr>
+          <w:p>
+            <w:pPr>
+              <w:jc w:val="center"/>
+            </w:pPr>
+            <w:r>
+              <w:t>Mensile</w:t>
+            </w:r>
+          </w:p>
+        </w:tc>
+        <w:tc>
+          <w:tcPr>
+            <w:tcW w:w="2057" w:type="dxa"/>
+            <w:shd w:val="clear" w:color="auto" w:fill="92D050"/>
+          </w:tcPr>
+          <w:p>
+            <w:pPr>
+              <w:jc w:val="center"/>
+            </w:pPr>
+            <w:r>
+              <w:t>SÌ</w:t>
+            </w:r>
+          </w:p>
+        </w:tc>
+      </w:tr>
+      <w:tr>
+        <w:trPr>
+          <w:trHeight w:val="383"/>
+          <w:jc w:val="center"/>
+        </w:trPr>
+        <w:tc>
+          <w:tcPr>
+            <w:tcW w:w="2056" w:type="dxa"/>
+          </w:tcPr>
+          <w:p>
+            <w:pPr>
+              <w:jc w:val="center"/>
+            </w:pPr>
+            <w:r>
+              <w:t>Test5</w:t>
+            </w:r>
+          </w:p>
+        </w:tc>
+        <w:tc>
+          <w:tcPr>
+            <w:tcW w:w="2056" w:type="dxa"/>
+          </w:tcPr>
+          <w:p>
+            <w:pPr>
+              <w:jc w:val="center"/>
+            </w:pPr>
+            <w:r>
+              <w:t>M/A</w:t>
+            </w:r>
+          </w:p>
+        </w:tc>
+        <w:tc>
+          <w:tcPr>
+            <w:tcW w:w="2057" w:type="dxa"/>
+          </w:tcPr>
+          <w:p>
+            <w:pPr>
+              <w:jc w:val="center"/>
+            </w:pPr>
+            <w:r>
+              <w:t>3</w:t>
+            </w:r>
+          </w:p>
+        </w:tc>
+        <w:tc>
+          <w:tcPr>
+            <w:tcW w:w="2057" w:type="dxa"/>
+          </w:tcPr>
+          <w:p>
+            <w:pPr>
+              <w:jc w:val="center"/>
+            </w:pPr>
+            <w:r>
+              <w:t>Giornaliero</w:t>
+            </w:r>
+          </w:p>
+        </w:tc>
+        <w:tc>
+          <w:tcPr>
+            <w:tcW w:w="2057" w:type="dxa"/>
+            <w:shd w:val="clear" w:color="auto" w:fill="92D050"/>
+          </w:tcPr>
+          <w:p>
+            <w:pPr>
+              <w:jc w:val="center"/>
+            </w:pPr>
+            <w:r>
+              <w:t>SÌ</w:t>
+            </w:r>
+          </w:p>
+        </w:tc>
+      </w:tr>
+      <w:tr>
+        <w:trPr>
+          <w:trHeight w:val="383"/>
+          <w:jc w:val="center"/>
+        </w:trPr>
+        <w:tc>
+          <w:tcPr>
+            <w:tcW w:w="2056" w:type="dxa"/>
+          </w:tcPr>
+          <w:p>
+            <w:pPr>
+              <w:jc w:val="center"/>
+            </w:pPr>
+            <w:r>
+              <w:t>Test6</w:t>
+            </w:r>
+          </w:p>
+        </w:tc>
+        <w:tc>
+          <w:tcPr>
+            <w:tcW w:w="2056" w:type="dxa"/>
+          </w:tcPr>
+          <w:p>
+            <w:pPr>
+              <w:jc w:val="center"/>
+            </w:pPr>
+            <w:r>
+              <w:t>A</w:t>
+            </w:r>
+          </w:p>
+        </w:tc>
+        <w:tc>
+          <w:tcPr>
+            <w:tcW w:w="2057" w:type="dxa"/>
+          </w:tcPr>
+          <w:p>
+            <w:pPr>
+              <w:jc w:val="center"/>
+            </w:pPr>
+            <w:r>
+              <w:t>4</w:t>
+            </w:r>
+          </w:p>
+        </w:tc>
+        <w:tc>
+          <w:tcPr>
+            <w:tcW w:w="2057" w:type="dxa"/>
+          </w:tcPr>
+          <w:p>
+            <w:pPr>
+              <w:jc w:val="center"/>
+            </w:pPr>
+            <w:r>
+              <w:t>Annuale</w:t>
+            </w:r>
+          </w:p>
+        </w:tc>
+        <w:tc>
+          <w:tcPr>
+            <w:tcW w:w="2057" w:type="dxa"/>
+            <w:shd w:val="clear" w:color="auto" w:fill="92D050"/>
+          </w:tcPr>
+          <w:p>
+            <w:pPr>
+              <w:jc w:val="center"/>
+            </w:pPr>
+            <w:r>
+              <w:t>SÌ</w:t>
+            </w:r>
+          </w:p>
+        </w:tc>
+      </w:tr>
+      <w:tr>
+        <w:trPr>
+          <w:trHeight w:val="383"/>
+          <w:jc w:val="center"/>
+        </w:trPr>
+        <w:tc>
+          <w:tcPr>
+            <w:tcW w:w="2056" w:type="dxa"/>
+          </w:tcPr>
+          <w:p>
+            <w:pPr>
+              <w:jc w:val="center"/>
+            </w:pPr>
+            <w:r>
+              <w:lastRenderedPageBreak/>
+              <w:t>Test7</w:t>
+            </w:r>
+          </w:p>
+        </w:tc>
+        <w:tc>
+          <w:tcPr>
+            <w:tcW w:w="2056" w:type="dxa"/>
+          </w:tcPr>
+          <w:p>
+            <w:pPr>
+              <w:jc w:val="center"/>
+            </w:pPr>
+            <w:r>
+              <w:t>M</w:t>
+            </w:r>
+          </w:p>
+        </w:tc>
+        <w:tc>
+          <w:tcPr>
+            <w:tcW w:w="2057" w:type="dxa"/>
+          </w:tcPr>
+          <w:p>
+            <w:pPr>
+              <w:jc w:val="center"/>
+            </w:pPr>
+            <w:r>
+              <w:t>10</w:t>
+            </w:r>
+          </w:p>
+        </w:tc>
+        <w:tc>
+          <w:tcPr>
+            <w:tcW w:w="2057" w:type="dxa"/>
+          </w:tcPr>
+          <w:p>
+            <w:pPr>
+              <w:jc w:val="center"/>
+            </w:pPr>
+            <w:r>
+              <w:t>NO</w:t>
+            </w:r>
+          </w:p>
+        </w:tc>
+        <w:tc>
+          <w:tcPr>
+            <w:tcW w:w="2057" w:type="dxa"/>
+            <w:shd w:val="clear" w:color="auto" w:fill="FFFF00"/>
+          </w:tcPr>
+          <w:p>
+            <w:pPr>
+              <w:jc w:val="center"/>
+            </w:pPr>
+            <w:r>
+              <w:t>NO (troppi giorni di notifica)</w:t>
+            </w:r>
           </w:p>
         </w:tc>
       </w:tr>
@@ -3753,58 +5022,64 @@
       <w:rPr>
         <w:sz w:val="24"/>
       </w:rPr>
+      <w:tab/>
+    </w:r>
+    <w:r>
+      <w:rPr>
+        <w:sz w:val="24"/>
+      </w:rPr>
+      <w:tab/>
+    </w:r>
+    <w:r>
+      <w:rPr>
+        <w:sz w:val="24"/>
+      </w:rPr>
+      <w:tab/>
+    </w:r>
+    <w:r>
+      <w:rPr>
+        <w:b/>
+        <w:i/>
+        <w:sz w:val="24"/>
+      </w:rPr>
+      <w:t>Data</w:t>
+    </w:r>
+    <w:r>
+      <w:rPr>
+        <w:i/>
+        <w:sz w:val="24"/>
+      </w:rPr>
+      <w:t>:</w:t>
+    </w:r>
+    <w:r>
+      <w:rPr>
+        <w:sz w:val="24"/>
+      </w:rPr>
       <w:t xml:space="preserve"> </w:t>
     </w:r>
     <w:r>
       <w:rPr>
         <w:sz w:val="24"/>
       </w:rPr>
-      <w:tab/>
+      <w:t>08</w:t>
     </w:r>
     <w:r>
       <w:rPr>
         <w:sz w:val="24"/>
       </w:rPr>
-      <w:tab/>
+      <w:t>/0</w:t>
     </w:r>
     <w:r>
       <w:rPr>
-        <w:b/>
-        <w:i/>
         <w:sz w:val="24"/>
       </w:rPr>
-      <w:t>Data</w:t>
+      <w:t>5</w:t>
     </w:r>
     <w:r>
       <w:rPr>
-        <w:i/>
         <w:sz w:val="24"/>
       </w:rPr>
-      <w:t>:</w:t>
-    </w:r>
-    <w:r>
-      <w:rPr>
-        <w:sz w:val="24"/>
-      </w:rPr>
-      <w:t xml:space="preserve"> </w:t>
-    </w:r>
-    <w:r>
-      <w:rPr>
-        <w:sz w:val="24"/>
-      </w:rPr>
-      <w:t>2</w:t>
-    </w:r>
-    <w:r>
-      <w:rPr>
-        <w:sz w:val="24"/>
-      </w:rPr>
-      <w:t>9</w:t>
-    </w:r>
-    <w:r>
-      <w:rPr>
-        <w:sz w:val="24"/>
-      </w:rPr>
-      <w:t>/04/2019</w:t>
+      <w:t>/2019</w:t>
     </w:r>
   </w:p>
   <w:p>
@@ -4335,13 +5610,7 @@
       <w:rPr>
         <w:sz w:val="24"/>
       </w:rPr>
-      <w:t>2</w:t>
-    </w:r>
-    <w:r>
-      <w:rPr>
-        <w:sz w:val="24"/>
-      </w:rPr>
-      <w:t>9</w:t>
+      <w:t>08</w:t>
     </w:r>
     <w:r>
       <w:rPr>
@@ -4353,7 +5622,7 @@
       <w:rPr>
         <w:sz w:val="24"/>
       </w:rPr>
-      <w:t>04</w:t>
+      <w:t>05</w:t>
     </w:r>
     <w:r>
       <w:rPr>
@@ -5716,7 +6985,7 @@
 </file>
 
 <file path=customXml/itemProps1.xml><?xml version="1.0" encoding="utf-8"?>
-<ds:datastoreItem xmlns:ds="http://schemas.openxmlformats.org/officeDocument/2006/customXml" ds:itemID="{02FA1884-BC3C-4B35-846D-D4740D9D3F4C}">
+<ds:datastoreItem xmlns:ds="http://schemas.openxmlformats.org/officeDocument/2006/customXml" ds:itemID="{3C435DDF-4002-41FC-B72E-B402284063F8}">
   <ds:schemaRefs>
     <ds:schemaRef ds:uri="http://schemas.openxmlformats.org/officeDocument/2006/bibliography"/>
   </ds:schemaRefs>

</xml_diff>